<commit_message>
added that RobotBuilder is part of the model in our architecture
</commit_message>
<xml_diff>
--- a/Design/ClassWriteups/RobotBuilder.docx
+++ b/Design/ClassWriteups/RobotBuilder.docx
@@ -6,11 +6,9 @@
       <w:pPr>
         <w:pStyle w:val="Heading2"/>
       </w:pPr>
-      <w:proofErr w:type="spellStart"/>
       <w:r>
         <w:t>RobotBuilder</w:t>
       </w:r>
-      <w:proofErr w:type="spellEnd"/>
     </w:p>
     <w:p>
       <w:pPr>
@@ -52,11 +50,9 @@
             <w:pPr>
               <w:spacing w:after="0"/>
             </w:pPr>
-            <w:proofErr w:type="spellStart"/>
             <w:r>
               <w:t>RobotBuilder</w:t>
             </w:r>
-            <w:proofErr w:type="spellEnd"/>
           </w:p>
         </w:tc>
       </w:tr>
@@ -81,15 +77,7 @@
               <w:t>Responsibilities</w:t>
             </w:r>
             <w:r>
-              <w:t xml:space="preserve">: </w:t>
-            </w:r>
-            <w:proofErr w:type="spellStart"/>
-            <w:r>
-              <w:t>RobotBuilder</w:t>
-            </w:r>
-            <w:proofErr w:type="spellEnd"/>
-            <w:r>
-              <w:t xml:space="preserve"> is responsible for setting all the variables for a robot.</w:t>
+              <w:t>: RobotBuilder is responsible for setting all the variables for a robot.</w:t>
             </w:r>
           </w:p>
           <w:p>
@@ -115,15 +103,7 @@
               <w:t>Collaborators</w:t>
             </w:r>
             <w:r>
-              <w:t xml:space="preserve">: </w:t>
-            </w:r>
-            <w:proofErr w:type="spellStart"/>
-            <w:r>
-              <w:t>RobotBuilder</w:t>
-            </w:r>
-            <w:proofErr w:type="spellEnd"/>
-            <w:r>
-              <w:t xml:space="preserve"> collaborates with Robot.</w:t>
+              <w:t>: RobotBuilder collaborates with Robot.</w:t>
             </w:r>
           </w:p>
         </w:tc>
@@ -145,35 +125,16 @@
       <w:r>
         <w:tab/>
       </w:r>
-      <w:proofErr w:type="spellStart"/>
-      <w:r>
-        <w:t>Rob</w:t>
-      </w:r>
-      <w:r>
-        <w:t>otBuilder</w:t>
-      </w:r>
-      <w:proofErr w:type="spellEnd"/>
+      <w:r>
+        <w:t>RobotBuilder is part of the Model in our architecture, it</w:t>
+      </w:r>
+      <w:bookmarkStart w:id="0" w:name="_GoBack"/>
+      <w:bookmarkEnd w:id="0"/>
       <w:r>
         <w:t xml:space="preserve"> takes in the current R</w:t>
       </w:r>
       <w:r>
-        <w:t xml:space="preserve">obot and sets the health, damage, range, moves, type, position, name, team </w:t>
-      </w:r>
-      <w:proofErr w:type="spellStart"/>
-      <w:r>
-        <w:t>colour</w:t>
-      </w:r>
-      <w:proofErr w:type="spellEnd"/>
-      <w:r>
-        <w:t xml:space="preserve">, and the direction the robot is facing. </w:t>
-      </w:r>
-      <w:proofErr w:type="spellStart"/>
-      <w:r>
-        <w:t>RobotBuilder</w:t>
-      </w:r>
-      <w:proofErr w:type="spellEnd"/>
-      <w:r>
-        <w:t xml:space="preserve"> can also </w:t>
+        <w:t xml:space="preserve">obot and sets the health, damage, range, moves, type, position, name, team colour, and the direction the robot is facing. RobotBuilder can also </w:t>
       </w:r>
       <w:r>
         <w:t>set the current robot to either a tan</w:t>
@@ -215,8 +176,6 @@
         </w:rPr>
         <w:t xml:space="preserve"> </w:t>
       </w:r>
-      <w:bookmarkStart w:id="0" w:name="_GoBack"/>
-      <w:bookmarkEnd w:id="0"/>
     </w:p>
     <w:p>
       <w:pPr>
@@ -227,26 +186,11 @@
           <w:i/>
         </w:rPr>
       </w:pPr>
-      <w:proofErr w:type="gramStart"/>
-      <w:r>
-        <w:rPr>
-          <w:i/>
-        </w:rPr>
-        <w:t>public</w:t>
-      </w:r>
-      <w:proofErr w:type="gramEnd"/>
-      <w:r>
-        <w:rPr>
-          <w:i/>
-        </w:rPr>
-        <w:t xml:space="preserve"> </w:t>
-      </w:r>
-      <w:proofErr w:type="spellStart"/>
-      <w:r>
-        <w:rPr>
-          <w:i/>
-        </w:rPr>
-        <w:t>Robot</w:t>
+      <w:r>
+        <w:rPr>
+          <w:i/>
+        </w:rPr>
+        <w:t>public Robot</w:t>
       </w:r>
       <w:r>
         <w:rPr>
@@ -254,26 +198,11 @@
         </w:rPr>
         <w:t>Builder</w:t>
       </w:r>
-      <w:proofErr w:type="spellEnd"/>
-      <w:r>
-        <w:rPr>
-          <w:i/>
-        </w:rPr>
-        <w:t xml:space="preserve"> </w:t>
-      </w:r>
-      <w:proofErr w:type="spellStart"/>
-      <w:r>
-        <w:rPr>
-          <w:i/>
-        </w:rPr>
-        <w:t>getTank</w:t>
-      </w:r>
-      <w:proofErr w:type="spellEnd"/>
-      <w:r>
-        <w:rPr>
-          <w:i/>
-        </w:rPr>
-        <w:t xml:space="preserve">() </w:t>
+      <w:r>
+        <w:rPr>
+          <w:i/>
+        </w:rPr>
+        <w:t xml:space="preserve"> getTank() </w:t>
       </w:r>
     </w:p>
     <w:p>
@@ -285,26 +214,11 @@
           <w:i/>
         </w:rPr>
       </w:pPr>
-      <w:proofErr w:type="gramStart"/>
-      <w:r>
-        <w:rPr>
-          <w:i/>
-        </w:rPr>
-        <w:t>public</w:t>
-      </w:r>
-      <w:proofErr w:type="gramEnd"/>
-      <w:r>
-        <w:rPr>
-          <w:i/>
-        </w:rPr>
-        <w:t xml:space="preserve"> </w:t>
-      </w:r>
-      <w:proofErr w:type="spellStart"/>
-      <w:r>
-        <w:rPr>
-          <w:i/>
-        </w:rPr>
-        <w:t>Robot</w:t>
+      <w:r>
+        <w:rPr>
+          <w:i/>
+        </w:rPr>
+        <w:t>public Robot</w:t>
       </w:r>
       <w:r>
         <w:rPr>
@@ -312,26 +226,11 @@
         </w:rPr>
         <w:t>Builder</w:t>
       </w:r>
-      <w:proofErr w:type="spellEnd"/>
-      <w:r>
-        <w:rPr>
-          <w:i/>
-        </w:rPr>
-        <w:t xml:space="preserve"> </w:t>
-      </w:r>
-      <w:proofErr w:type="spellStart"/>
-      <w:r>
-        <w:rPr>
-          <w:i/>
-        </w:rPr>
-        <w:t>getSniper</w:t>
-      </w:r>
-      <w:proofErr w:type="spellEnd"/>
-      <w:r>
-        <w:rPr>
-          <w:i/>
-        </w:rPr>
-        <w:t xml:space="preserve">() </w:t>
+      <w:r>
+        <w:rPr>
+          <w:i/>
+        </w:rPr>
+        <w:t xml:space="preserve"> getSniper() </w:t>
       </w:r>
     </w:p>
     <w:p>
@@ -343,47 +242,11 @@
           <w:i/>
         </w:rPr>
       </w:pPr>
-      <w:proofErr w:type="gramStart"/>
-      <w:r>
-        <w:rPr>
-          <w:i/>
-        </w:rPr>
-        <w:t>public</w:t>
-      </w:r>
-      <w:proofErr w:type="gramEnd"/>
-      <w:r>
-        <w:rPr>
-          <w:i/>
-        </w:rPr>
-        <w:t xml:space="preserve"> </w:t>
-      </w:r>
-      <w:proofErr w:type="spellStart"/>
-      <w:r>
-        <w:rPr>
-          <w:i/>
-        </w:rPr>
-        <w:t>RobotBuilder</w:t>
-      </w:r>
-      <w:proofErr w:type="spellEnd"/>
-      <w:r>
-        <w:rPr>
-          <w:i/>
-        </w:rPr>
-        <w:t xml:space="preserve"> </w:t>
-      </w:r>
-      <w:proofErr w:type="spellStart"/>
-      <w:r>
-        <w:rPr>
-          <w:i/>
-        </w:rPr>
-        <w:t>getScout</w:t>
-      </w:r>
-      <w:proofErr w:type="spellEnd"/>
-      <w:r>
-        <w:rPr>
-          <w:i/>
-        </w:rPr>
-        <w:t xml:space="preserve">() </w:t>
+      <w:r>
+        <w:rPr>
+          <w:i/>
+        </w:rPr>
+        <w:t xml:space="preserve">public RobotBuilder getScout() </w:t>
       </w:r>
     </w:p>
     <w:p>
@@ -395,61 +258,17 @@
           <w:i/>
         </w:rPr>
       </w:pPr>
-      <w:proofErr w:type="gramStart"/>
-      <w:r>
-        <w:rPr>
-          <w:i/>
-        </w:rPr>
-        <w:t>public</w:t>
-      </w:r>
-      <w:proofErr w:type="gramEnd"/>
-      <w:r>
-        <w:rPr>
-          <w:i/>
-        </w:rPr>
-        <w:t xml:space="preserve"> </w:t>
-      </w:r>
-      <w:proofErr w:type="spellStart"/>
-      <w:r>
-        <w:rPr>
-          <w:i/>
-        </w:rPr>
-        <w:t>RobotBuilder</w:t>
-      </w:r>
-      <w:proofErr w:type="spellEnd"/>
-      <w:r>
-        <w:rPr>
-          <w:i/>
-        </w:rPr>
-        <w:t xml:space="preserve"> </w:t>
-      </w:r>
-      <w:proofErr w:type="spellStart"/>
-      <w:r>
-        <w:rPr>
-          <w:i/>
-        </w:rPr>
-        <w:t>setHealth</w:t>
-      </w:r>
-      <w:proofErr w:type="spellEnd"/>
-      <w:r>
-        <w:rPr>
-          <w:i/>
-        </w:rPr>
-        <w:t>(</w:t>
-      </w:r>
-      <w:proofErr w:type="spellStart"/>
-      <w:r>
-        <w:rPr>
-          <w:i/>
-        </w:rPr>
-        <w:t>int</w:t>
-      </w:r>
-      <w:proofErr w:type="spellEnd"/>
-      <w:r>
-        <w:rPr>
-          <w:i/>
-        </w:rPr>
-        <w:t xml:space="preserve"> health</w:t>
+      <w:r>
+        <w:rPr>
+          <w:i/>
+        </w:rPr>
+        <w:t>public RobotBuilder setHealth(</w:t>
+      </w:r>
+      <w:r>
+        <w:rPr>
+          <w:i/>
+        </w:rPr>
+        <w:t>int health</w:t>
       </w:r>
       <w:r>
         <w:rPr>
@@ -467,61 +286,17 @@
           <w:i/>
         </w:rPr>
       </w:pPr>
-      <w:proofErr w:type="gramStart"/>
-      <w:r>
-        <w:rPr>
-          <w:i/>
-        </w:rPr>
-        <w:t>public</w:t>
-      </w:r>
-      <w:proofErr w:type="gramEnd"/>
-      <w:r>
-        <w:rPr>
-          <w:i/>
-        </w:rPr>
-        <w:t xml:space="preserve"> </w:t>
-      </w:r>
-      <w:proofErr w:type="spellStart"/>
-      <w:r>
-        <w:rPr>
-          <w:i/>
-        </w:rPr>
-        <w:t>RobotBuilder</w:t>
-      </w:r>
-      <w:proofErr w:type="spellEnd"/>
-      <w:r>
-        <w:rPr>
-          <w:i/>
-        </w:rPr>
-        <w:t xml:space="preserve"> </w:t>
-      </w:r>
-      <w:proofErr w:type="spellStart"/>
-      <w:r>
-        <w:rPr>
-          <w:i/>
-        </w:rPr>
-        <w:t>setDamage</w:t>
-      </w:r>
-      <w:proofErr w:type="spellEnd"/>
-      <w:r>
-        <w:rPr>
-          <w:i/>
-        </w:rPr>
-        <w:t>(</w:t>
-      </w:r>
-      <w:proofErr w:type="spellStart"/>
-      <w:r>
-        <w:rPr>
-          <w:i/>
-        </w:rPr>
-        <w:t>int</w:t>
-      </w:r>
-      <w:proofErr w:type="spellEnd"/>
-      <w:r>
-        <w:rPr>
-          <w:i/>
-        </w:rPr>
-        <w:t xml:space="preserve"> damage</w:t>
+      <w:r>
+        <w:rPr>
+          <w:i/>
+        </w:rPr>
+        <w:t>public RobotBuilder setDamage(</w:t>
+      </w:r>
+      <w:r>
+        <w:rPr>
+          <w:i/>
+        </w:rPr>
+        <w:t>int damage</w:t>
       </w:r>
       <w:r>
         <w:rPr>
@@ -539,61 +314,17 @@
           <w:i/>
         </w:rPr>
       </w:pPr>
-      <w:proofErr w:type="gramStart"/>
-      <w:r>
-        <w:rPr>
-          <w:i/>
-        </w:rPr>
-        <w:t>public</w:t>
-      </w:r>
-      <w:proofErr w:type="gramEnd"/>
-      <w:r>
-        <w:rPr>
-          <w:i/>
-        </w:rPr>
-        <w:t xml:space="preserve"> </w:t>
-      </w:r>
-      <w:proofErr w:type="spellStart"/>
-      <w:r>
-        <w:rPr>
-          <w:i/>
-        </w:rPr>
-        <w:t>RobotBuilder</w:t>
-      </w:r>
-      <w:proofErr w:type="spellEnd"/>
-      <w:r>
-        <w:rPr>
-          <w:i/>
-        </w:rPr>
-        <w:t xml:space="preserve"> </w:t>
-      </w:r>
-      <w:proofErr w:type="spellStart"/>
-      <w:r>
-        <w:rPr>
-          <w:i/>
-        </w:rPr>
-        <w:t>setRange</w:t>
-      </w:r>
-      <w:proofErr w:type="spellEnd"/>
-      <w:r>
-        <w:rPr>
-          <w:i/>
-        </w:rPr>
-        <w:t>(</w:t>
-      </w:r>
-      <w:proofErr w:type="spellStart"/>
-      <w:r>
-        <w:rPr>
-          <w:i/>
-        </w:rPr>
-        <w:t>int</w:t>
-      </w:r>
-      <w:proofErr w:type="spellEnd"/>
-      <w:r>
-        <w:rPr>
-          <w:i/>
-        </w:rPr>
-        <w:t xml:space="preserve"> range</w:t>
+      <w:r>
+        <w:rPr>
+          <w:i/>
+        </w:rPr>
+        <w:t>public RobotBuilder setRange(</w:t>
+      </w:r>
+      <w:r>
+        <w:rPr>
+          <w:i/>
+        </w:rPr>
+        <w:t>int range</w:t>
       </w:r>
       <w:r>
         <w:rPr>
@@ -611,61 +342,17 @@
           <w:i/>
         </w:rPr>
       </w:pPr>
-      <w:proofErr w:type="gramStart"/>
-      <w:r>
-        <w:rPr>
-          <w:i/>
-        </w:rPr>
-        <w:t>public</w:t>
-      </w:r>
-      <w:proofErr w:type="gramEnd"/>
-      <w:r>
-        <w:rPr>
-          <w:i/>
-        </w:rPr>
-        <w:t xml:space="preserve"> </w:t>
-      </w:r>
-      <w:proofErr w:type="spellStart"/>
-      <w:r>
-        <w:rPr>
-          <w:i/>
-        </w:rPr>
-        <w:t>RobotBuilder</w:t>
-      </w:r>
-      <w:proofErr w:type="spellEnd"/>
-      <w:r>
-        <w:rPr>
-          <w:i/>
-        </w:rPr>
-        <w:t xml:space="preserve"> </w:t>
-      </w:r>
-      <w:proofErr w:type="spellStart"/>
-      <w:r>
-        <w:rPr>
-          <w:i/>
-        </w:rPr>
-        <w:t>setMoves</w:t>
-      </w:r>
-      <w:proofErr w:type="spellEnd"/>
-      <w:r>
-        <w:rPr>
-          <w:i/>
-        </w:rPr>
-        <w:t>(</w:t>
-      </w:r>
-      <w:proofErr w:type="spellStart"/>
-      <w:r>
-        <w:rPr>
-          <w:i/>
-        </w:rPr>
-        <w:t>int</w:t>
-      </w:r>
-      <w:proofErr w:type="spellEnd"/>
-      <w:r>
-        <w:rPr>
-          <w:i/>
-        </w:rPr>
-        <w:t xml:space="preserve"> moves</w:t>
+      <w:r>
+        <w:rPr>
+          <w:i/>
+        </w:rPr>
+        <w:t>public RobotBuilder setMoves(</w:t>
+      </w:r>
+      <w:r>
+        <w:rPr>
+          <w:i/>
+        </w:rPr>
+        <w:t>int moves</w:t>
       </w:r>
       <w:r>
         <w:rPr>
@@ -683,61 +370,17 @@
           <w:i/>
         </w:rPr>
       </w:pPr>
-      <w:proofErr w:type="gramStart"/>
-      <w:r>
-        <w:rPr>
-          <w:i/>
-        </w:rPr>
-        <w:t>public</w:t>
-      </w:r>
-      <w:proofErr w:type="gramEnd"/>
-      <w:r>
-        <w:rPr>
-          <w:i/>
-        </w:rPr>
-        <w:t xml:space="preserve"> </w:t>
-      </w:r>
-      <w:proofErr w:type="spellStart"/>
-      <w:r>
-        <w:rPr>
-          <w:i/>
-        </w:rPr>
-        <w:t>RobotBuilder</w:t>
-      </w:r>
-      <w:proofErr w:type="spellEnd"/>
-      <w:r>
-        <w:rPr>
-          <w:i/>
-        </w:rPr>
-        <w:t xml:space="preserve"> </w:t>
-      </w:r>
-      <w:proofErr w:type="spellStart"/>
-      <w:r>
-        <w:rPr>
-          <w:i/>
-        </w:rPr>
-        <w:t>setType</w:t>
-      </w:r>
-      <w:proofErr w:type="spellEnd"/>
-      <w:r>
-        <w:rPr>
-          <w:i/>
-        </w:rPr>
-        <w:t>(</w:t>
-      </w:r>
-      <w:proofErr w:type="spellStart"/>
-      <w:r>
-        <w:rPr>
-          <w:i/>
-        </w:rPr>
-        <w:t>RobotType</w:t>
-      </w:r>
-      <w:proofErr w:type="spellEnd"/>
-      <w:r>
-        <w:rPr>
-          <w:i/>
-        </w:rPr>
-        <w:t xml:space="preserve"> type</w:t>
+      <w:r>
+        <w:rPr>
+          <w:i/>
+        </w:rPr>
+        <w:t>public RobotBuilder setType(</w:t>
+      </w:r>
+      <w:r>
+        <w:rPr>
+          <w:i/>
+        </w:rPr>
+        <w:t>RobotType type</w:t>
       </w:r>
       <w:r>
         <w:rPr>
@@ -755,61 +398,17 @@
           <w:i/>
         </w:rPr>
       </w:pPr>
-      <w:proofErr w:type="gramStart"/>
-      <w:r>
-        <w:rPr>
-          <w:i/>
-        </w:rPr>
-        <w:t>public</w:t>
-      </w:r>
-      <w:proofErr w:type="gramEnd"/>
-      <w:r>
-        <w:rPr>
-          <w:i/>
-        </w:rPr>
-        <w:t xml:space="preserve"> </w:t>
-      </w:r>
-      <w:proofErr w:type="spellStart"/>
-      <w:r>
-        <w:rPr>
-          <w:i/>
-        </w:rPr>
-        <w:t>RobotBuilder</w:t>
-      </w:r>
-      <w:proofErr w:type="spellEnd"/>
-      <w:r>
-        <w:rPr>
-          <w:i/>
-        </w:rPr>
-        <w:t xml:space="preserve"> </w:t>
-      </w:r>
-      <w:proofErr w:type="spellStart"/>
-      <w:r>
-        <w:rPr>
-          <w:i/>
-        </w:rPr>
-        <w:t>setPosition</w:t>
-      </w:r>
-      <w:proofErr w:type="spellEnd"/>
-      <w:r>
-        <w:rPr>
-          <w:i/>
-        </w:rPr>
-        <w:t>(</w:t>
-      </w:r>
-      <w:proofErr w:type="spellStart"/>
-      <w:r>
-        <w:rPr>
-          <w:i/>
-        </w:rPr>
-        <w:t>HexNode</w:t>
-      </w:r>
-      <w:proofErr w:type="spellEnd"/>
-      <w:r>
-        <w:rPr>
-          <w:i/>
-        </w:rPr>
-        <w:t xml:space="preserve"> node</w:t>
+      <w:r>
+        <w:rPr>
+          <w:i/>
+        </w:rPr>
+        <w:t>public RobotBuilder setPosition(</w:t>
+      </w:r>
+      <w:r>
+        <w:rPr>
+          <w:i/>
+        </w:rPr>
+        <w:t>HexNode node</w:t>
       </w:r>
       <w:r>
         <w:rPr>
@@ -827,47 +426,11 @@
           <w:i/>
         </w:rPr>
       </w:pPr>
-      <w:proofErr w:type="gramStart"/>
-      <w:r>
-        <w:rPr>
-          <w:i/>
-        </w:rPr>
-        <w:t>public</w:t>
-      </w:r>
-      <w:proofErr w:type="gramEnd"/>
-      <w:r>
-        <w:rPr>
-          <w:i/>
-        </w:rPr>
-        <w:t xml:space="preserve"> </w:t>
-      </w:r>
-      <w:proofErr w:type="spellStart"/>
-      <w:r>
-        <w:rPr>
-          <w:i/>
-        </w:rPr>
-        <w:t>RobotBuilder</w:t>
-      </w:r>
-      <w:proofErr w:type="spellEnd"/>
-      <w:r>
-        <w:rPr>
-          <w:i/>
-        </w:rPr>
-        <w:t xml:space="preserve"> </w:t>
-      </w:r>
-      <w:proofErr w:type="spellStart"/>
-      <w:r>
-        <w:rPr>
-          <w:i/>
-        </w:rPr>
-        <w:t>setName</w:t>
-      </w:r>
-      <w:proofErr w:type="spellEnd"/>
-      <w:r>
-        <w:rPr>
-          <w:i/>
-        </w:rPr>
-        <w:t>(</w:t>
+      <w:r>
+        <w:rPr>
+          <w:i/>
+        </w:rPr>
+        <w:t>public RobotBuilder setName(</w:t>
       </w:r>
       <w:r>
         <w:rPr>
@@ -891,61 +454,17 @@
           <w:i/>
         </w:rPr>
       </w:pPr>
-      <w:proofErr w:type="gramStart"/>
-      <w:r>
-        <w:rPr>
-          <w:i/>
-        </w:rPr>
-        <w:t>public</w:t>
-      </w:r>
-      <w:proofErr w:type="gramEnd"/>
-      <w:r>
-        <w:rPr>
-          <w:i/>
-        </w:rPr>
-        <w:t xml:space="preserve"> </w:t>
-      </w:r>
-      <w:proofErr w:type="spellStart"/>
-      <w:r>
-        <w:rPr>
-          <w:i/>
-        </w:rPr>
-        <w:t>RobotBuilder</w:t>
-      </w:r>
-      <w:proofErr w:type="spellEnd"/>
-      <w:r>
-        <w:rPr>
-          <w:i/>
-        </w:rPr>
-        <w:t xml:space="preserve"> </w:t>
-      </w:r>
-      <w:proofErr w:type="spellStart"/>
-      <w:r>
-        <w:rPr>
-          <w:i/>
-        </w:rPr>
-        <w:t>setFacing</w:t>
-      </w:r>
-      <w:proofErr w:type="spellEnd"/>
-      <w:r>
-        <w:rPr>
-          <w:i/>
-        </w:rPr>
-        <w:t>(</w:t>
-      </w:r>
-      <w:proofErr w:type="spellStart"/>
-      <w:r>
-        <w:rPr>
-          <w:i/>
-        </w:rPr>
-        <w:t>int</w:t>
-      </w:r>
-      <w:proofErr w:type="spellEnd"/>
-      <w:r>
-        <w:rPr>
-          <w:i/>
-        </w:rPr>
-        <w:t xml:space="preserve"> facing</w:t>
+      <w:r>
+        <w:rPr>
+          <w:i/>
+        </w:rPr>
+        <w:t>public RobotBuilder setFacing(</w:t>
+      </w:r>
+      <w:r>
+        <w:rPr>
+          <w:i/>
+        </w:rPr>
+        <w:t>int facing</w:t>
       </w:r>
       <w:r>
         <w:rPr>
@@ -963,70 +482,18 @@
           <w:i/>
         </w:rPr>
       </w:pPr>
-      <w:proofErr w:type="gramStart"/>
-      <w:r>
-        <w:rPr>
-          <w:i/>
-        </w:rPr>
-        <w:t>public</w:t>
-      </w:r>
-      <w:proofErr w:type="gramEnd"/>
-      <w:r>
-        <w:rPr>
-          <w:i/>
-        </w:rPr>
-        <w:t xml:space="preserve"> </w:t>
-      </w:r>
-      <w:proofErr w:type="spellStart"/>
-      <w:r>
-        <w:rPr>
-          <w:i/>
-        </w:rPr>
-        <w:t>RobotBuilder</w:t>
-      </w:r>
-      <w:proofErr w:type="spellEnd"/>
-      <w:r>
-        <w:rPr>
-          <w:i/>
-        </w:rPr>
-        <w:t xml:space="preserve"> </w:t>
-      </w:r>
-      <w:proofErr w:type="spellStart"/>
-      <w:r>
-        <w:rPr>
-          <w:i/>
-        </w:rPr>
-        <w:t>setTeamColour</w:t>
-      </w:r>
-      <w:proofErr w:type="spellEnd"/>
-      <w:r>
-        <w:rPr>
-          <w:i/>
-        </w:rPr>
-        <w:t>(</w:t>
-      </w:r>
-      <w:proofErr w:type="spellStart"/>
-      <w:r>
-        <w:rPr>
-          <w:i/>
-        </w:rPr>
-        <w:t>TeamColour</w:t>
-      </w:r>
-      <w:proofErr w:type="spellEnd"/>
-      <w:r>
-        <w:rPr>
-          <w:i/>
-        </w:rPr>
-        <w:t xml:space="preserve"> </w:t>
-      </w:r>
-      <w:proofErr w:type="spellStart"/>
-      <w:r>
-        <w:rPr>
-          <w:i/>
-        </w:rPr>
-        <w:t>colour</w:t>
-      </w:r>
-      <w:proofErr w:type="spellEnd"/>
+      <w:r>
+        <w:rPr>
+          <w:i/>
+        </w:rPr>
+        <w:t>public RobotBuilder setTeamColour(</w:t>
+      </w:r>
+      <w:r>
+        <w:rPr>
+          <w:i/>
+        </w:rPr>
+        <w:t>TeamColour colour</w:t>
+      </w:r>
       <w:r>
         <w:rPr>
           <w:i/>
@@ -1043,19 +510,11 @@
           <w:i/>
         </w:rPr>
       </w:pPr>
-      <w:proofErr w:type="gramStart"/>
-      <w:r>
-        <w:rPr>
-          <w:i/>
-        </w:rPr>
-        <w:t>public</w:t>
-      </w:r>
-      <w:proofErr w:type="gramEnd"/>
-      <w:r>
-        <w:rPr>
-          <w:i/>
-        </w:rPr>
-        <w:t xml:space="preserve"> Robot build(); </w:t>
+      <w:r>
+        <w:rPr>
+          <w:i/>
+        </w:rPr>
+        <w:t xml:space="preserve">public Robot build(); </w:t>
       </w:r>
     </w:p>
     <w:p>
@@ -1067,14 +526,18 @@
           <w:i/>
         </w:rPr>
       </w:pPr>
-      <w:proofErr w:type="gramStart"/>
-      <w:r>
-        <w:rPr>
-          <w:i/>
-        </w:rPr>
-        <w:t>public</w:t>
-      </w:r>
-      <w:proofErr w:type="gramEnd"/>
+      <w:r>
+        <w:rPr>
+          <w:i/>
+        </w:rPr>
+        <w:t xml:space="preserve">public </w:t>
+      </w:r>
+      <w:r>
+        <w:rPr>
+          <w:i/>
+        </w:rPr>
+        <w:t>Robot</w:t>
+      </w:r>
       <w:r>
         <w:rPr>
           <w:i/>
@@ -1085,18 +548,6 @@
         <w:rPr>
           <w:i/>
         </w:rPr>
-        <w:t>Robot</w:t>
-      </w:r>
-      <w:r>
-        <w:rPr>
-          <w:i/>
-        </w:rPr>
-        <w:t xml:space="preserve"> </w:t>
-      </w:r>
-      <w:r>
-        <w:rPr>
-          <w:i/>
-        </w:rPr>
         <w:t>build</w:t>
       </w:r>
       <w:r>
@@ -1105,28 +556,12 @@
         </w:rPr>
         <w:t>(</w:t>
       </w:r>
-      <w:proofErr w:type="spellStart"/>
-      <w:r>
-        <w:rPr>
-          <w:i/>
-        </w:rPr>
-        <w:t>JSONObject</w:t>
-      </w:r>
-      <w:proofErr w:type="spellEnd"/>
-      <w:r>
-        <w:rPr>
-          <w:i/>
-        </w:rPr>
-        <w:t xml:space="preserve"> </w:t>
-      </w:r>
-      <w:proofErr w:type="spellStart"/>
-      <w:r>
-        <w:rPr>
-          <w:i/>
-        </w:rPr>
-        <w:t>json</w:t>
-      </w:r>
-      <w:proofErr w:type="spellEnd"/>
+      <w:r>
+        <w:rPr>
+          <w:i/>
+        </w:rPr>
+        <w:t>JSONObject json</w:t>
+      </w:r>
       <w:r>
         <w:rPr>
           <w:i/>
@@ -1155,185 +590,151 @@
       </w:pPr>
       <w:bookmarkStart w:id="1" w:name="_Void_method1(String_arg0,"/>
       <w:bookmarkEnd w:id="1"/>
-      <w:proofErr w:type="gramStart"/>
-      <w:r>
-        <w:t>public</w:t>
-      </w:r>
-      <w:proofErr w:type="gramEnd"/>
+      <w:r>
+        <w:t xml:space="preserve">public </w:t>
+      </w:r>
+      <w:r>
+        <w:t>Robot</w:t>
+      </w:r>
       <w:r>
         <w:t xml:space="preserve"> </w:t>
       </w:r>
       <w:r>
+        <w:t>getTank</w:t>
+      </w:r>
+      <w:r>
+        <w:t>()</w:t>
+      </w:r>
+    </w:p>
+    <w:p>
+      <w:r>
+        <w:t>This method</w:t>
+      </w:r>
+      <w:r>
+        <w:t xml:space="preserve"> sets the variables health and maxHealth, damage, range, maxMoves, and type to the default values for a tank robot. </w:t>
+      </w:r>
+    </w:p>
+    <w:p>
+      <w:pPr>
+        <w:pStyle w:val="Heading4"/>
+      </w:pPr>
+      <w:r>
+        <w:t xml:space="preserve">public </w:t>
+      </w:r>
+      <w:r>
         <w:t>Robot</w:t>
       </w:r>
       <w:r>
         <w:t xml:space="preserve"> </w:t>
       </w:r>
-      <w:proofErr w:type="spellStart"/>
-      <w:r>
-        <w:t>getTank</w:t>
-      </w:r>
-      <w:proofErr w:type="spellEnd"/>
+      <w:r>
+        <w:t>getSniper</w:t>
+      </w:r>
       <w:r>
         <w:t>()</w:t>
       </w:r>
     </w:p>
     <w:p>
       <w:r>
-        <w:t>This method</w:t>
-      </w:r>
-      <w:r>
-        <w:t xml:space="preserve"> sets the variables health and </w:t>
-      </w:r>
-      <w:proofErr w:type="spellStart"/>
-      <w:r>
-        <w:t>maxHealth</w:t>
-      </w:r>
-      <w:proofErr w:type="spellEnd"/>
-      <w:r>
-        <w:t xml:space="preserve">, damage, range, </w:t>
-      </w:r>
-      <w:proofErr w:type="spellStart"/>
-      <w:r>
-        <w:t>maxMoves</w:t>
-      </w:r>
-      <w:proofErr w:type="spellEnd"/>
-      <w:r>
-        <w:t xml:space="preserve">, and type to the default values for a tank robot. </w:t>
+        <w:t xml:space="preserve">This method sets the variables health and maxHealth, damage, range, maxMoves, and type to the </w:t>
+      </w:r>
+      <w:r>
+        <w:t>default values for a sniper</w:t>
+      </w:r>
+      <w:r>
+        <w:t xml:space="preserve"> robot. </w:t>
       </w:r>
     </w:p>
     <w:p>
       <w:pPr>
         <w:pStyle w:val="Heading4"/>
       </w:pPr>
-      <w:proofErr w:type="gramStart"/>
-      <w:r>
-        <w:t>public</w:t>
-      </w:r>
-      <w:proofErr w:type="gramEnd"/>
+      <w:r>
+        <w:t xml:space="preserve">public </w:t>
+      </w:r>
+      <w:r>
+        <w:t>Robot</w:t>
+      </w:r>
       <w:r>
         <w:t xml:space="preserve"> </w:t>
       </w:r>
       <w:r>
+        <w:t>getScout</w:t>
+      </w:r>
+      <w:r>
+        <w:t>()</w:t>
+      </w:r>
+    </w:p>
+    <w:p>
+      <w:r>
+        <w:t xml:space="preserve">This method sets the variables health and maxHealth, damage, range, maxMoves, and type to the </w:t>
+      </w:r>
+      <w:r>
+        <w:t xml:space="preserve">default values for a scout </w:t>
+      </w:r>
+      <w:r>
+        <w:t xml:space="preserve">robot. </w:t>
+      </w:r>
+    </w:p>
+    <w:p>
+      <w:pPr>
+        <w:pStyle w:val="Heading4"/>
+      </w:pPr>
+      <w:r>
+        <w:lastRenderedPageBreak/>
+        <w:t xml:space="preserve">public </w:t>
+      </w:r>
+      <w:r>
         <w:t>Robot</w:t>
       </w:r>
       <w:r>
         <w:t xml:space="preserve"> </w:t>
       </w:r>
-      <w:proofErr w:type="spellStart"/>
-      <w:r>
-        <w:t>getSniper</w:t>
-      </w:r>
-      <w:proofErr w:type="spellEnd"/>
+      <w:r>
+        <w:t>build</w:t>
+      </w:r>
       <w:r>
         <w:t>()</w:t>
       </w:r>
     </w:p>
     <w:p>
       <w:r>
-        <w:t xml:space="preserve">This method sets the variables health and </w:t>
-      </w:r>
-      <w:proofErr w:type="spellStart"/>
-      <w:r>
-        <w:t>maxHealth</w:t>
-      </w:r>
-      <w:proofErr w:type="spellEnd"/>
-      <w:r>
-        <w:t xml:space="preserve">, damage, range, </w:t>
-      </w:r>
-      <w:proofErr w:type="spellStart"/>
-      <w:r>
-        <w:t>maxMoves</w:t>
-      </w:r>
-      <w:proofErr w:type="spellEnd"/>
-      <w:r>
-        <w:t xml:space="preserve">, and type to the </w:t>
-      </w:r>
-      <w:r>
-        <w:t>default values for a sniper</w:t>
-      </w:r>
-      <w:r>
-        <w:t xml:space="preserve"> robot. </w:t>
+        <w:t xml:space="preserve">This method </w:t>
+      </w:r>
+      <w:r>
+        <w:t>returns the current R</w:t>
+      </w:r>
+      <w:r>
+        <w:t xml:space="preserve">obot with the new changes made to the robots variables. </w:t>
+      </w:r>
+      <w:r>
+        <w:t xml:space="preserve"> </w:t>
       </w:r>
     </w:p>
     <w:p>
       <w:pPr>
         <w:pStyle w:val="Heading4"/>
       </w:pPr>
-      <w:proofErr w:type="gramStart"/>
-      <w:r>
-        <w:t>public</w:t>
-      </w:r>
-      <w:proofErr w:type="gramEnd"/>
+      <w:r>
+        <w:t xml:space="preserve">public </w:t>
+      </w:r>
+      <w:r>
+        <w:t>RobotAI</w:t>
+      </w:r>
       <w:r>
         <w:t xml:space="preserve"> </w:t>
       </w:r>
       <w:r>
-        <w:t>Robot</w:t>
-      </w:r>
-      <w:r>
-        <w:t xml:space="preserve"> </w:t>
-      </w:r>
-      <w:proofErr w:type="spellStart"/>
-      <w:r>
-        <w:t>getScout</w:t>
-      </w:r>
-      <w:proofErr w:type="spellEnd"/>
-      <w:r>
-        <w:t>()</w:t>
-      </w:r>
-    </w:p>
-    <w:p>
-      <w:r>
-        <w:t xml:space="preserve">This method sets the variables health and </w:t>
-      </w:r>
-      <w:proofErr w:type="spellStart"/>
-      <w:r>
-        <w:t>maxHealth</w:t>
-      </w:r>
-      <w:proofErr w:type="spellEnd"/>
-      <w:r>
-        <w:t xml:space="preserve">, damage, range, </w:t>
-      </w:r>
-      <w:proofErr w:type="spellStart"/>
-      <w:r>
-        <w:t>maxMoves</w:t>
-      </w:r>
-      <w:proofErr w:type="spellEnd"/>
-      <w:r>
-        <w:t xml:space="preserve">, and type to the </w:t>
-      </w:r>
-      <w:r>
-        <w:t xml:space="preserve">default values for a scout </w:t>
-      </w:r>
-      <w:r>
-        <w:t xml:space="preserve">robot. </w:t>
-      </w:r>
-    </w:p>
-    <w:p>
-      <w:pPr>
-        <w:pStyle w:val="Heading4"/>
-      </w:pPr>
-      <w:proofErr w:type="gramStart"/>
-      <w:r>
-        <w:lastRenderedPageBreak/>
-        <w:t>public</w:t>
-      </w:r>
-      <w:proofErr w:type="gramEnd"/>
-      <w:r>
-        <w:t xml:space="preserve"> </w:t>
-      </w:r>
-      <w:r>
-        <w:t>Robot</w:t>
-      </w:r>
-      <w:r>
-        <w:t xml:space="preserve"> </w:t>
-      </w:r>
-      <w:r>
         <w:t>build</w:t>
       </w:r>
       <w:r>
-        <w:t>()</w:t>
+        <w:t>(</w:t>
+      </w:r>
+      <w:r>
+        <w:t>JSONObject json</w:t>
+      </w:r>
+      <w:r>
+        <w:t>)</w:t>
       </w:r>
     </w:p>
     <w:p>
@@ -1341,73 +742,13 @@
         <w:t xml:space="preserve">This method </w:t>
       </w:r>
       <w:r>
-        <w:t>returns the current R</w:t>
-      </w:r>
-      <w:r>
-        <w:t xml:space="preserve">obot with the new changes made to the robots variables. </w:t>
-      </w:r>
-      <w:r>
-        <w:t xml:space="preserve"> </w:t>
-      </w:r>
-    </w:p>
-    <w:p>
-      <w:pPr>
-        <w:pStyle w:val="Heading4"/>
-      </w:pPr>
-      <w:r>
-        <w:t xml:space="preserve">public </w:t>
-      </w:r>
-      <w:proofErr w:type="spellStart"/>
-      <w:r>
-        <w:t>RobotAI</w:t>
-      </w:r>
-      <w:proofErr w:type="spellEnd"/>
-      <w:r>
-        <w:t xml:space="preserve"> </w:t>
-      </w:r>
-      <w:r>
-        <w:t>build</w:t>
-      </w:r>
-      <w:r>
-        <w:t>(</w:t>
-      </w:r>
-      <w:proofErr w:type="spellStart"/>
-      <w:r>
-        <w:t>JSONObject</w:t>
-      </w:r>
-      <w:proofErr w:type="spellEnd"/>
-      <w:r>
-        <w:t xml:space="preserve"> </w:t>
-      </w:r>
-      <w:proofErr w:type="spellStart"/>
-      <w:r>
-        <w:t>json</w:t>
-      </w:r>
-      <w:proofErr w:type="spellEnd"/>
-      <w:r>
-        <w:t>)</w:t>
-      </w:r>
-    </w:p>
-    <w:p>
-      <w:r>
-        <w:t xml:space="preserve">This method </w:t>
-      </w:r>
-      <w:r>
         <w:t>ret</w:t>
       </w:r>
       <w:r>
-        <w:t xml:space="preserve">urns the </w:t>
-      </w:r>
-      <w:proofErr w:type="spellStart"/>
-      <w:r>
-        <w:t>R</w:t>
-      </w:r>
-      <w:r>
-        <w:t>obotAI</w:t>
-      </w:r>
-      <w:proofErr w:type="spellEnd"/>
-      <w:r>
-        <w:t xml:space="preserve"> with the new changes made to the robots variables. </w:t>
+        <w:t>urns the R</w:t>
+      </w:r>
+      <w:r>
+        <w:t xml:space="preserve">obotAI with the new changes made to the robots variables. </w:t>
       </w:r>
     </w:p>
     <w:p/>
@@ -2724,7 +2065,7 @@
 </file>
 
 <file path=customXml/itemProps1.xml><?xml version="1.0" encoding="utf-8"?>
-<ds:datastoreItem xmlns:ds="http://schemas.openxmlformats.org/officeDocument/2006/customXml" ds:itemID="{32C72F89-E5DF-4EC1-9846-9870E101842F}">
+<ds:datastoreItem xmlns:ds="http://schemas.openxmlformats.org/officeDocument/2006/customXml" ds:itemID="{86ED4F0E-F1FF-454E-8255-7D92F9798151}">
   <ds:schemaRefs>
     <ds:schemaRef ds:uri="http://schemas.openxmlformats.org/officeDocument/2006/bibliography"/>
   </ds:schemaRefs>

</xml_diff>